<commit_message>
add build after previous commits
</commit_message>
<xml_diff>
--- a/src/resources/Assignment 2-CSD_4464_6 Summer 2024.docx
+++ b/src/resources/Assignment 2-CSD_4464_6 Summer 2024.docx
@@ -343,15 +343,7 @@
                 <w:sz w:val="28"/>
                 <w:szCs w:val="28"/>
               </w:rPr>
-              <w:t>C</w:t>
-            </w:r>
-            <w:r>
-              <w:rPr>
-                <w:i/>
-                <w:sz w:val="28"/>
-                <w:szCs w:val="28"/>
-              </w:rPr>
-              <w:t>0891502</w:t>
+              <w:t>C0891502</w:t>
             </w:r>
           </w:p>
         </w:tc>
@@ -395,6 +387,24 @@
                 <w:szCs w:val="28"/>
               </w:rPr>
             </w:pPr>
+            <w:proofErr w:type="spellStart"/>
+            <w:r>
+              <w:rPr>
+                <w:i/>
+                <w:sz w:val="28"/>
+                <w:szCs w:val="28"/>
+              </w:rPr>
+              <w:t>Rafaeatul</w:t>
+            </w:r>
+            <w:proofErr w:type="spellEnd"/>
+            <w:r>
+              <w:rPr>
+                <w:i/>
+                <w:sz w:val="28"/>
+                <w:szCs w:val="28"/>
+              </w:rPr>
+              <w:t xml:space="preserve"> Kabir</w:t>
+            </w:r>
           </w:p>
         </w:tc>
         <w:tc>
@@ -411,6 +421,22 @@
                 <w:szCs w:val="28"/>
               </w:rPr>
             </w:pPr>
+            <w:r>
+              <w:rPr>
+                <w:i/>
+                <w:sz w:val="28"/>
+                <w:szCs w:val="28"/>
+              </w:rPr>
+              <w:t>C</w:t>
+            </w:r>
+            <w:r>
+              <w:rPr>
+                <w:i/>
+                <w:sz w:val="28"/>
+                <w:szCs w:val="28"/>
+              </w:rPr>
+              <w:t>0888535</w:t>
+            </w:r>
           </w:p>
         </w:tc>
         <w:tc>
@@ -427,6 +453,14 @@
                 <w:szCs w:val="28"/>
               </w:rPr>
             </w:pPr>
+            <w:r>
+              <w:rPr>
+                <w:i/>
+                <w:sz w:val="28"/>
+                <w:szCs w:val="28"/>
+              </w:rPr>
+              <w:t>6</w:t>
+            </w:r>
           </w:p>
         </w:tc>
       </w:tr>

</xml_diff>